<commit_message>
Minor adaptations to Tutorial 2 notes
</commit_message>
<xml_diff>
--- a/Analysis Tutorials/MA10207BT2/Tutorial2.docx
+++ b/Analysis Tutorials/MA10207BT2/Tutorial2.docx
@@ -152,7 +152,7 @@
       </w:r>
     </w:p>
     <w:bookmarkEnd w:id="22"/>
-    <w:bookmarkStart w:id="42" w:name="lecture-recap"/>
+    <w:bookmarkStart w:id="45" w:name="lecture-recap"/>
     <w:p>
       <w:pPr>
         <w:pStyle w:val="Heading1"/>
@@ -169,7 +169,7 @@
         <w:t xml:space="preserve">The course has finally begun proper! For the next few weeks, we’re going to see the first section: limits and continuity of functions. Despite another complicated definition to work with, it will turn out that many of the concepts can be made eerily similar to stuff you saw from Semester 1.</w:t>
       </w:r>
     </w:p>
-    <w:bookmarkStart w:id="32" w:name="definition-of-a-limit"/>
+    <w:bookmarkStart w:id="35" w:name="definition-of-a-limit"/>
     <w:p>
       <w:pPr>
         <w:pStyle w:val="Heading2"/>
@@ -873,7 +873,7 @@
               <m:t>−</m:t>
             </m:r>
             <m:r>
-              <m:t>2</m:t>
+              <m:t>3</m:t>
             </m:r>
             <m:r>
               <m:rPr>
@@ -882,7 +882,7 @@
               <m:t>,</m:t>
             </m:r>
             <m:r>
-              <m:t>2</m:t>
+              <m:t>5</m:t>
             </m:r>
           </m:e>
         </m:d>
@@ -1032,7 +1032,7 @@
       </w:r>
     </w:p>
     <w:bookmarkEnd w:id="27"/>
-    <w:bookmarkStart w:id="31" w:name="the-definition"/>
+    <w:bookmarkStart w:id="32" w:name="the-definition"/>
     <w:p>
       <w:pPr>
         <w:pStyle w:val="Heading3"/>
@@ -1747,19 +1747,23 @@
             </m:r>
           </m:e>
         </m:d>
-        <m:box>
-          <m:boxPr>
-            <m:opEmu m:val="1"/>
-          </m:boxPr>
-          <m:e>
-            <m:r>
-              <m:rPr>
-                <m:sty m:val="p"/>
-              </m:rPr>
-              <m:t>↛</m:t>
-            </m:r>
-          </m:e>
-        </m:box>
+      </m:oMath>
+      <w:r>
+        <w:t xml:space="preserve"> </w:t>
+      </w:r>
+      <w:r>
+        <w:t xml:space="preserve">does not approach</w:t>
+      </w:r>
+      <w:r>
+        <w:rPr>
+          <w:rStyle w:val="FootnoteReference"/>
+        </w:rPr>
+        <w:footnoteReference w:id="31"/>
+      </w:r>
+      <w:r>
+        <w:t xml:space="preserve"> </w:t>
+      </w:r>
+      <m:oMath>
         <m:r>
           <m:t>L</m:t>
         </m:r>
@@ -2068,15 +2072,14 @@
         </m:oMath>
       </m:oMathPara>
     </w:p>
-    <w:bookmarkEnd w:id="31"/>
     <w:bookmarkEnd w:id="32"/>
-    <w:bookmarkStart w:id="38" w:name="two-useful-results"/>
+    <w:bookmarkStart w:id="34" w:name="using-the-definition-in-practice"/>
     <w:p>
       <w:pPr>
-        <w:pStyle w:val="Heading2"/>
-      </w:pPr>
-      <w:r>
-        <w:t xml:space="preserve">Two Useful Results</w:t>
+        <w:pStyle w:val="Heading3"/>
+      </w:pPr>
+      <w:r>
+        <w:t xml:space="preserve">Using the Definition in Practice</w:t>
       </w:r>
     </w:p>
     <w:p>
@@ -2084,24 +2087,326 @@
         <w:pStyle w:val="FirstParagraph"/>
       </w:pPr>
       <w:r>
-        <w:t xml:space="preserve">One thing we would definitely like to know is that if a limit of a function exists, is it unique? Luckily, the answer to this is yes, and is summed up in the following result:</w:t>
+        <w:t xml:space="preserve">In the exam, it is</w:t>
+      </w:r>
+      <w:r>
+        <w:t xml:space="preserve"> </w:t>
+      </w:r>
+      <w:r>
+        <w:rPr>
+          <w:bCs/>
+          <w:b/>
+        </w:rPr>
+        <w:t xml:space="preserve">highly</w:t>
+      </w:r>
+      <w:r>
+        <w:t xml:space="preserve"> </w:t>
+      </w:r>
+      <w:r>
+        <w:t xml:space="preserve">likely that you’ll be made to use this definition to calculate a limit. In doing so, you’ll need to bound a function that is wrapped up in an absolute value. There are two results from Semester 1 that can help with this, and if you haven’t already, make sure that you commit these results to memory.</w:t>
       </w:r>
       <w:r>
         <w:t xml:space="preserve"> </w:t>
       </w:r>
     </w:p>
-    <w:bookmarkStart w:id="34" w:name="prp:prop1"/>
     <w:p>
       <w:pPr>
-        <w:pStyle w:val="TheoremStyleUpright"/>
-      </w:pPr>
-      <w:bookmarkStart w:id="33" w:name="prp:prop1"/>
+        <w:pStyle w:val="BodyText"/>
+      </w:pPr>
+      <w:bookmarkStart w:id="33" w:name="thm:thm46"/>
       <w:bookmarkEnd w:id="33"/>
       <w:r>
         <w:rPr>
           <w:rStyle w:val="NameStyle"/>
         </w:rPr>
-        <w:t xml:space="preserve">Proposition 1.1 (Uniqueness of Limits)</w:t>
+        <w:t xml:space="preserve">Theorem 1.1 (Triangle Inequalities)</w:t>
+      </w:r>
+      <w:r>
+        <w:rPr>
+          <w:rStyle w:val="NameStyle"/>
+        </w:rPr>
+        <w:t xml:space="preserve"> </w:t>
+      </w:r>
+    </w:p>
+    <w:p>
+      <w:pPr>
+        <w:pStyle w:val="BodyText"/>
+      </w:pPr>
+      <w:r>
+        <w:t xml:space="preserve">For</w:t>
+      </w:r>
+      <w:r>
+        <w:t xml:space="preserve"> </w:t>
+      </w:r>
+      <m:oMath>
+        <m:r>
+          <m:t>x</m:t>
+        </m:r>
+        <m:r>
+          <m:rPr>
+            <m:sty m:val="p"/>
+          </m:rPr>
+          <m:t>,</m:t>
+        </m:r>
+        <m:r>
+          <m:t>y</m:t>
+        </m:r>
+        <m:r>
+          <m:rPr>
+            <m:sty m:val="p"/>
+          </m:rPr>
+          <m:t>∈</m:t>
+        </m:r>
+        <m:r>
+          <m:rPr>
+            <m:sty m:val="p"/>
+            <m:scr m:val="double-struck"/>
+          </m:rPr>
+          <m:t>R</m:t>
+        </m:r>
+      </m:oMath>
+      <w:r>
+        <w:t xml:space="preserve">:</w:t>
+      </w:r>
+    </w:p>
+    <w:p>
+      <w:pPr>
+        <w:numPr>
+          <w:ilvl w:val="0"/>
+          <w:numId w:val="1002"/>
+        </w:numPr>
+        <w:pStyle w:val="Compact"/>
+      </w:pPr>
+      <m:oMath>
+        <m:r>
+          <m:rPr>
+            <m:sty m:val="p"/>
+          </m:rPr>
+          <m:t>|</m:t>
+        </m:r>
+        <m:r>
+          <m:t>x</m:t>
+        </m:r>
+        <m:r>
+          <m:rPr>
+            <m:sty m:val="p"/>
+          </m:rPr>
+          <m:t>+</m:t>
+        </m:r>
+        <m:r>
+          <m:t>y</m:t>
+        </m:r>
+        <m:r>
+          <m:rPr>
+            <m:sty m:val="p"/>
+          </m:rPr>
+          <m:t>|</m:t>
+        </m:r>
+        <m:r>
+          <m:rPr>
+            <m:sty m:val="p"/>
+          </m:rPr>
+          <m:t>≤</m:t>
+        </m:r>
+        <m:r>
+          <m:rPr>
+            <m:sty m:val="p"/>
+          </m:rPr>
+          <m:t>|</m:t>
+        </m:r>
+        <m:r>
+          <m:t>x</m:t>
+        </m:r>
+        <m:r>
+          <m:rPr>
+            <m:sty m:val="p"/>
+          </m:rPr>
+          <m:t>|</m:t>
+        </m:r>
+        <m:r>
+          <m:rPr>
+            <m:sty m:val="p"/>
+          </m:rPr>
+          <m:t>+</m:t>
+        </m:r>
+        <m:r>
+          <m:rPr>
+            <m:sty m:val="p"/>
+          </m:rPr>
+          <m:t>|</m:t>
+        </m:r>
+        <m:r>
+          <m:t>y</m:t>
+        </m:r>
+        <m:r>
+          <m:rPr>
+            <m:sty m:val="p"/>
+          </m:rPr>
+          <m:t>|</m:t>
+        </m:r>
+        <m:r>
+          <m:rPr>
+            <m:sty m:val="p"/>
+          </m:rPr>
+          <m:t>.</m:t>
+        </m:r>
+      </m:oMath>
+    </w:p>
+    <w:p>
+      <w:pPr>
+        <w:numPr>
+          <w:ilvl w:val="0"/>
+          <w:numId w:val="1002"/>
+        </w:numPr>
+        <w:pStyle w:val="Compact"/>
+      </w:pPr>
+      <m:oMath>
+        <m:d>
+          <m:dPr>
+            <m:begChr m:val="|"/>
+            <m:endChr m:val="|"/>
+            <m:sepChr m:val=""/>
+            <m:grow/>
+          </m:dPr>
+          <m:e>
+            <m:r>
+              <m:rPr>
+                <m:sty m:val="p"/>
+              </m:rPr>
+              <m:t>|</m:t>
+            </m:r>
+            <m:r>
+              <m:t>x</m:t>
+            </m:r>
+            <m:r>
+              <m:rPr>
+                <m:sty m:val="p"/>
+              </m:rPr>
+              <m:t>|</m:t>
+            </m:r>
+            <m:r>
+              <m:rPr>
+                <m:sty m:val="p"/>
+              </m:rPr>
+              <m:t>−</m:t>
+            </m:r>
+            <m:r>
+              <m:rPr>
+                <m:sty m:val="p"/>
+              </m:rPr>
+              <m:t>|</m:t>
+            </m:r>
+            <m:r>
+              <m:t>y</m:t>
+            </m:r>
+            <m:r>
+              <m:rPr>
+                <m:sty m:val="p"/>
+              </m:rPr>
+              <m:t>|</m:t>
+            </m:r>
+          </m:e>
+        </m:d>
+        <m:r>
+          <m:rPr>
+            <m:sty m:val="p"/>
+          </m:rPr>
+          <m:t>≤</m:t>
+        </m:r>
+        <m:r>
+          <m:rPr>
+            <m:sty m:val="p"/>
+          </m:rPr>
+          <m:t>|</m:t>
+        </m:r>
+        <m:r>
+          <m:t>x</m:t>
+        </m:r>
+        <m:r>
+          <m:rPr>
+            <m:sty m:val="p"/>
+          </m:rPr>
+          <m:t>−</m:t>
+        </m:r>
+        <m:r>
+          <m:t>y</m:t>
+        </m:r>
+        <m:r>
+          <m:rPr>
+            <m:sty m:val="p"/>
+          </m:rPr>
+          <m:t>|</m:t>
+        </m:r>
+        <m:r>
+          <m:rPr>
+            <m:sty m:val="p"/>
+          </m:rPr>
+          <m:t>.</m:t>
+        </m:r>
+      </m:oMath>
+    </w:p>
+    <w:p>
+      <w:pPr>
+        <w:numPr>
+          <w:ilvl w:val="0"/>
+          <w:numId w:val="1000"/>
+        </w:numPr>
+        <w:pStyle w:val="Compact"/>
+      </w:pPr>
+      <w:r>
+        <w:t xml:space="preserve">The second result here — the</w:t>
+      </w:r>
+      <w:r>
+        <w:t xml:space="preserve"> </w:t>
+      </w:r>
+      <w:r>
+        <w:rPr>
+          <w:iCs/>
+          <w:i/>
+        </w:rPr>
+        <w:t xml:space="preserve">reverse triangle inequality</w:t>
+      </w:r>
+      <w:r>
+        <w:t xml:space="preserve"> </w:t>
+      </w:r>
+      <w:r>
+        <w:t xml:space="preserve">— will be incredibly useful when we need to bound fractions.</w:t>
+      </w:r>
+    </w:p>
+    <w:bookmarkEnd w:id="34"/>
+    <w:bookmarkEnd w:id="35"/>
+    <w:bookmarkStart w:id="41" w:name="two-useful-results"/>
+    <w:p>
+      <w:pPr>
+        <w:pStyle w:val="Heading2"/>
+      </w:pPr>
+      <w:r>
+        <w:t xml:space="preserve">Two Useful Results</w:t>
+      </w:r>
+    </w:p>
+    <w:p>
+      <w:pPr>
+        <w:pStyle w:val="FirstParagraph"/>
+      </w:pPr>
+      <w:r>
+        <w:t xml:space="preserve">One thing we would definitely like to know is that if a limit of a function exists, is it unique? Luckily, the answer to this is yes, and is summed up in the following result:</w:t>
+      </w:r>
+      <w:r>
+        <w:t xml:space="preserve"> </w:t>
+      </w:r>
+    </w:p>
+    <w:bookmarkStart w:id="37" w:name="prp:prop1"/>
+    <w:p>
+      <w:pPr>
+        <w:pStyle w:val="TheoremStyleUpright"/>
+      </w:pPr>
+      <w:bookmarkStart w:id="36" w:name="prp:prop1"/>
+      <w:bookmarkEnd w:id="36"/>
+      <w:r>
+        <w:rPr>
+          <w:rStyle w:val="NameStyle"/>
+        </w:rPr>
+        <w:t xml:space="preserve">Proposition 1.2 (Uniqueness of Limits)</w:t>
       </w:r>
       <w:r>
         <w:rPr>
@@ -2387,7 +2692,7 @@
         <w:t xml:space="preserve">.</w:t>
       </w:r>
     </w:p>
-    <w:bookmarkEnd w:id="34"/>
+    <w:bookmarkEnd w:id="37"/>
     <w:p>
       <w:pPr>
         <w:pStyle w:val="BodyText"/>
@@ -2412,18 +2717,18 @@
         <w:t xml:space="preserve"> </w:t>
       </w:r>
     </w:p>
-    <w:bookmarkStart w:id="36" w:name="prp:prop2"/>
+    <w:bookmarkStart w:id="39" w:name="prp:prop2"/>
     <w:p>
       <w:pPr>
         <w:pStyle w:val="TheoremStyleUpright"/>
       </w:pPr>
-      <w:bookmarkStart w:id="35" w:name="prp:prop2"/>
-      <w:bookmarkEnd w:id="35"/>
+      <w:bookmarkStart w:id="38" w:name="prp:prop2"/>
+      <w:bookmarkEnd w:id="38"/>
       <w:r>
         <w:rPr>
           <w:rStyle w:val="NameStyle"/>
         </w:rPr>
-        <w:t xml:space="preserve">Proposition 1.2 (Inertia)</w:t>
+        <w:t xml:space="preserve">Proposition 1.3 (Inertia)</w:t>
       </w:r>
       <w:r>
         <w:rPr>
@@ -2759,7 +3064,7 @@
         </m:oMath>
       </m:oMathPara>
     </w:p>
-    <w:bookmarkEnd w:id="36"/>
+    <w:bookmarkEnd w:id="39"/>
     <w:p>
       <w:pPr>
         <w:pStyle w:val="FirstParagraph"/>
@@ -2828,7 +3133,7 @@
                     </pic:cNvPicPr>
                   </pic:nvPicPr>
                   <pic:blipFill>
-                    <a:blip r:embed="rId37"/>
+                    <a:blip r:embed="rId40"/>
                     <a:stretch>
                       <a:fillRect/>
                     </a:stretch>
@@ -2863,8 +3168,8 @@
         <w:t xml:space="preserve">Figure 1.2: A diagram showing the inertia principle in action. This principle says that if a function approaches a limit at a point, there is always an interval in which the function stays within a specified distance of the limit</w:t>
       </w:r>
     </w:p>
-    <w:bookmarkEnd w:id="38"/>
-    <w:bookmarkStart w:id="41" w:name="sequential-characterisation-of-limits"/>
+    <w:bookmarkEnd w:id="41"/>
+    <w:bookmarkStart w:id="44" w:name="sequential-characterisation-of-limits"/>
     <w:p>
       <w:pPr>
         <w:pStyle w:val="Heading2"/>
@@ -2912,13 +3217,13 @@
       <w:pPr>
         <w:pStyle w:val="BodyText"/>
       </w:pPr>
-      <w:bookmarkStart w:id="39" w:name="thm:thm1"/>
-      <w:bookmarkEnd w:id="39"/>
+      <w:bookmarkStart w:id="42" w:name="thm:thm1"/>
+      <w:bookmarkEnd w:id="42"/>
       <w:r>
         <w:rPr>
           <w:rStyle w:val="NameStyle"/>
         </w:rPr>
-        <w:t xml:space="preserve">Theorem 1.3 (Sequential Characterisation of Limit)</w:t>
+        <w:t xml:space="preserve">Theorem 1.4 (Sequential Characterisation of Limit)</w:t>
       </w:r>
       <w:r>
         <w:rPr>
@@ -3023,7 +3328,7 @@
         <w:rPr>
           <w:rStyle w:val="FootnoteReference"/>
         </w:rPr>
-        <w:footnoteReference w:id="40"/>
+        <w:footnoteReference w:id="43"/>
       </w:r>
       <w:r>
         <w:t xml:space="preserve">:</w:t>
@@ -3033,7 +3338,7 @@
       <w:pPr>
         <w:numPr>
           <w:ilvl w:val="0"/>
-          <w:numId w:val="1002"/>
+          <w:numId w:val="1003"/>
         </w:numPr>
       </w:pPr>
       <m:oMath>
@@ -3099,7 +3404,7 @@
       <w:pPr>
         <w:numPr>
           <w:ilvl w:val="0"/>
-          <w:numId w:val="1002"/>
+          <w:numId w:val="1003"/>
         </w:numPr>
       </w:pPr>
       <w:r>
@@ -3522,9 +3827,9 @@
         <w:t xml:space="preserve">approach different limits, this gives you an easy way of proving that function limits do not exist.</w:t>
       </w:r>
     </w:p>
-    <w:bookmarkEnd w:id="41"/>
-    <w:bookmarkEnd w:id="42"/>
-    <w:bookmarkStart w:id="43" w:name="hints"/>
+    <w:bookmarkEnd w:id="44"/>
+    <w:bookmarkEnd w:id="45"/>
+    <w:bookmarkStart w:id="46" w:name="hints"/>
     <w:p>
       <w:pPr>
         <w:pStyle w:val="Heading1"/>
@@ -3545,7 +3850,7 @@
       <w:pPr>
         <w:numPr>
           <w:ilvl w:val="0"/>
-          <w:numId w:val="1003"/>
+          <w:numId w:val="1004"/>
         </w:numPr>
         <w:pStyle w:val="Compact"/>
       </w:pPr>
@@ -3605,7 +3910,7 @@
       <w:pPr>
         <w:numPr>
           <w:ilvl w:val="0"/>
-          <w:numId w:val="1003"/>
+          <w:numId w:val="1004"/>
         </w:numPr>
         <w:pStyle w:val="Compact"/>
       </w:pPr>
@@ -3671,7 +3976,7 @@
       <w:pPr>
         <w:numPr>
           <w:ilvl w:val="0"/>
-          <w:numId w:val="1003"/>
+          <w:numId w:val="1004"/>
         </w:numPr>
         <w:pStyle w:val="Compact"/>
       </w:pPr>
@@ -3679,7 +3984,7 @@
         <w:t xml:space="preserve">Again, this is fairly similar to the ones we did in tutorials. Some Semester 1 material may also help here!</w:t>
       </w:r>
     </w:p>
-    <w:bookmarkEnd w:id="43"/>
+    <w:bookmarkEnd w:id="46"/>
     <w:sectPr>
       <w:pgSz w:h="15840" w:w="12240"/>
       <w:pgMar w:bottom="1440" w:footer="720" w:gutter="0" w:header="720" w:left="1440" w:right="1440" w:top="1440"/>
@@ -3709,7 +4014,66 @@
       </w:r>
     </w:p>
   </w:footnote>
-  <w:footnote w:id="40">
+  <w:footnote w:id="31">
+    <w:p>
+      <w:pPr>
+        <w:pStyle w:val="FootnoteText"/>
+      </w:pPr>
+      <w:r>
+        <w:rPr>
+          <w:rStyle w:val="FootnoteReference"/>
+        </w:rPr>
+        <w:footnoteRef/>
+      </w:r>
+      <w:r>
+        <w:t xml:space="preserve"> </w:t>
+      </w:r>
+      <w:r>
+        <w:t xml:space="preserve">This can also be written</w:t>
+      </w:r>
+      <w:r>
+        <w:t xml:space="preserve"> </w:t>
+      </w:r>
+      <m:oMath>
+        <m:r>
+          <m:t>f</m:t>
+        </m:r>
+        <m:d>
+          <m:dPr>
+            <m:begChr m:val="("/>
+            <m:endChr m:val=")"/>
+            <m:sepChr m:val=""/>
+            <m:grow/>
+          </m:dPr>
+          <m:e>
+            <m:r>
+              <m:t>x</m:t>
+            </m:r>
+          </m:e>
+        </m:d>
+        <m:box>
+          <m:boxPr>
+            <m:opEmu m:val="1"/>
+          </m:boxPr>
+          <m:e>
+            <m:r>
+              <m:rPr>
+                <m:sty m:val="p"/>
+              </m:rPr>
+              <m:t>↛</m:t>
+            </m:r>
+          </m:e>
+        </m:box>
+        <m:r>
+          <m:t>L</m:t>
+        </m:r>
+      </m:oMath>
+      <w:r>
+        <w:t xml:space="preserve">.</w:t>
+      </w:r>
+    </w:p>
+  </w:footnote>
+  <w:footnote w:id="43">
     <w:p>
       <w:pPr>
         <w:pStyle w:val="FootnoteText"/>
@@ -4706,6 +5070,9 @@
     <w:abstractNumId w:val="991"/>
   </w:num>
   <w:num w:numId="1003">
+    <w:abstractNumId w:val="991"/>
+  </w:num>
+  <w:num w:numId="1004">
     <w:abstractNumId w:val="99421"/>
     <w:lvlOverride w:ilvl="0">
       <w:startOverride w:val="1"/>

</xml_diff>

<commit_message>
Addition of Tutorial 3 Material
</commit_message>
<xml_diff>
--- a/Analysis Tutorials/MA10207BT2/Tutorial2.docx
+++ b/Analysis Tutorials/MA10207BT2/Tutorial2.docx
@@ -3843,7 +3843,7 @@
         <w:pStyle w:val="FirstParagraph"/>
       </w:pPr>
       <w:r>
-        <w:t xml:space="preserve">In this section, you’ll find hints for the current week’s problem sheet. Try and have a go without them first, but hopefully these will help you solve the problems.</w:t>
+        <w:t xml:space="preserve">As per usual, here’s where you’ll find the problem sheet hints!</w:t>
       </w:r>
     </w:p>
     <w:p>
@@ -3915,7 +3915,35 @@
         <w:pStyle w:val="Compact"/>
       </w:pPr>
       <w:r>
-        <w:t xml:space="preserve">Try making a clever choice of epsilon in the definition of limit. Then you should be able to rearrange and find the required</w:t>
+        <w:t xml:space="preserve">Choose a specific</w:t>
+      </w:r>
+      <w:r>
+        <w:t xml:space="preserve"> </w:t>
+      </w:r>
+      <m:oMath>
+        <m:r>
+          <m:t>ϵ</m:t>
+        </m:r>
+      </m:oMath>
+      <w:r>
+        <w:t xml:space="preserve"> </w:t>
+      </w:r>
+      <w:r>
+        <w:t xml:space="preserve">dependent on</w:t>
+      </w:r>
+      <w:r>
+        <w:t xml:space="preserve"> </w:t>
+      </w:r>
+      <m:oMath>
+        <m:r>
+          <m:t>L</m:t>
+        </m:r>
+      </m:oMath>
+      <w:r>
+        <w:t xml:space="preserve"> </w:t>
+      </w:r>
+      <w:r>
+        <w:t xml:space="preserve">in the definition of limit. Then you should be able to rearrange and find the required</w:t>
       </w:r>
       <w:r>
         <w:t xml:space="preserve"> </w:t>

</xml_diff>